<commit_message>
Final Final of Project One Completion
</commit_message>
<xml_diff>
--- a/Project One/README_MongoCRUD.docx
+++ b/Project One/README_MongoCRUD.docx
@@ -168,25 +168,7 @@
           <w:iCs/>
           <w:color w:val="000000" w:themeColor="text1"/>
         </w:rPr>
-        <w:t xml:space="preserve">Grazioso </w:t>
-      </w:r>
-      <w:proofErr w:type="spellStart"/>
-      <w:r>
-        <w:rPr>
-          <w:rFonts w:eastAsia="Times New Roman" w:cstheme="minorHAnsi"/>
-          <w:iCs/>
-          <w:color w:val="000000" w:themeColor="text1"/>
-        </w:rPr>
-        <w:t>Salvare</w:t>
-      </w:r>
-      <w:proofErr w:type="spellEnd"/>
-      <w:r>
-        <w:rPr>
-          <w:rFonts w:eastAsia="Times New Roman" w:cstheme="minorHAnsi"/>
-          <w:iCs/>
-          <w:color w:val="000000" w:themeColor="text1"/>
-        </w:rPr>
-        <w:t xml:space="preserve"> </w:t>
+        <w:t xml:space="preserve">Grazioso Salvare </w:t>
       </w:r>
       <w:r>
         <w:rPr>
@@ -202,101 +184,47 @@
           <w:iCs/>
           <w:color w:val="000000" w:themeColor="text1"/>
         </w:rPr>
-        <w:t xml:space="preserve">rescue humans or other animals in life-threatening conditions. Every day these animals make a difference. To identify dogs for training, Grazioso </w:t>
-      </w:r>
-      <w:proofErr w:type="spellStart"/>
-      <w:r>
-        <w:rPr>
-          <w:rFonts w:eastAsia="Times New Roman" w:cstheme="minorHAnsi"/>
-          <w:iCs/>
-          <w:color w:val="000000" w:themeColor="text1"/>
-        </w:rPr>
-        <w:t>Salvare</w:t>
-      </w:r>
-      <w:proofErr w:type="spellEnd"/>
-      <w:r>
-        <w:rPr>
-          <w:rFonts w:eastAsia="Times New Roman" w:cstheme="minorHAnsi"/>
-          <w:iCs/>
-          <w:color w:val="000000" w:themeColor="text1"/>
-        </w:rPr>
-        <w:t xml:space="preserve"> has reached an agreement with a nonprofit agency that operates five animal shelters in the region around Austin, Texas. </w:t>
-      </w:r>
-    </w:p>
-    <w:p>
-      <w:pPr>
-        <w:suppressAutoHyphens/>
-        <w:spacing w:after="0" w:line="240" w:lineRule="auto"/>
-        <w:contextualSpacing/>
-        <w:rPr>
-          <w:rFonts w:eastAsia="Times New Roman" w:cstheme="minorHAnsi"/>
-          <w:iCs/>
-          <w:color w:val="000000" w:themeColor="text1"/>
-        </w:rPr>
-      </w:pPr>
-    </w:p>
-    <w:p>
-      <w:pPr>
-        <w:suppressAutoHyphens/>
-        <w:spacing w:after="0" w:line="240" w:lineRule="auto"/>
-        <w:contextualSpacing/>
-        <w:rPr>
-          <w:rFonts w:eastAsia="Times New Roman" w:cstheme="minorHAnsi"/>
-          <w:iCs/>
-          <w:color w:val="000000" w:themeColor="text1"/>
-        </w:rPr>
-      </w:pPr>
-      <w:r>
-        <w:rPr>
-          <w:rFonts w:eastAsia="Times New Roman" w:cstheme="minorHAnsi"/>
-          <w:iCs/>
-          <w:color w:val="000000" w:themeColor="text1"/>
-        </w:rPr>
-        <w:t xml:space="preserve">In the interest of their mission, this nonprofit agency has provided Grazioso </w:t>
-      </w:r>
-      <w:proofErr w:type="spellStart"/>
-      <w:r>
-        <w:rPr>
-          <w:rFonts w:eastAsia="Times New Roman" w:cstheme="minorHAnsi"/>
-          <w:iCs/>
-          <w:color w:val="000000" w:themeColor="text1"/>
-        </w:rPr>
-        <w:t>Salvare</w:t>
-      </w:r>
-      <w:proofErr w:type="spellEnd"/>
-      <w:r>
-        <w:rPr>
-          <w:rFonts w:eastAsia="Times New Roman" w:cstheme="minorHAnsi"/>
-          <w:iCs/>
-          <w:color w:val="000000" w:themeColor="text1"/>
-        </w:rPr>
-        <w:t xml:space="preserve"> with the data from their shelters. </w:t>
-      </w:r>
-      <w:r>
-        <w:rPr>
-          <w:rFonts w:eastAsia="Times New Roman" w:cstheme="minorHAnsi"/>
-          <w:iCs/>
-          <w:color w:val="000000" w:themeColor="text1"/>
-        </w:rPr>
-        <w:t xml:space="preserve">Leveraging this Data, Grazioso </w:t>
-      </w:r>
-      <w:proofErr w:type="spellStart"/>
-      <w:r>
-        <w:rPr>
-          <w:rFonts w:eastAsia="Times New Roman" w:cstheme="minorHAnsi"/>
-          <w:iCs/>
-          <w:color w:val="000000" w:themeColor="text1"/>
-        </w:rPr>
-        <w:t>Salvare</w:t>
-      </w:r>
-      <w:proofErr w:type="spellEnd"/>
-      <w:r>
-        <w:rPr>
-          <w:rFonts w:eastAsia="Times New Roman" w:cstheme="minorHAnsi"/>
-          <w:iCs/>
-          <w:color w:val="000000" w:themeColor="text1"/>
-        </w:rPr>
-        <w:t xml:space="preserve"> can more efficiently identify candidates for this training process. </w:t>
+        <w:t xml:space="preserve">rescue humans or other animals in life-threatening conditions. Every day these animals make a difference. To identify dogs for training, Grazioso Salvare has reached an agreement with a nonprofit agency that operates five animal shelters in the region around Austin, Texas. </w:t>
+      </w:r>
+    </w:p>
+    <w:p>
+      <w:pPr>
+        <w:suppressAutoHyphens/>
+        <w:spacing w:after="0" w:line="240" w:lineRule="auto"/>
+        <w:contextualSpacing/>
+        <w:rPr>
+          <w:rFonts w:eastAsia="Times New Roman" w:cstheme="minorHAnsi"/>
+          <w:iCs/>
+          <w:color w:val="000000" w:themeColor="text1"/>
+        </w:rPr>
+      </w:pPr>
+    </w:p>
+    <w:p>
+      <w:pPr>
+        <w:suppressAutoHyphens/>
+        <w:spacing w:after="0" w:line="240" w:lineRule="auto"/>
+        <w:contextualSpacing/>
+        <w:rPr>
+          <w:rFonts w:eastAsia="Times New Roman" w:cstheme="minorHAnsi"/>
+          <w:iCs/>
+          <w:color w:val="000000" w:themeColor="text1"/>
+        </w:rPr>
+      </w:pPr>
+      <w:r>
+        <w:rPr>
+          <w:rFonts w:eastAsia="Times New Roman" w:cstheme="minorHAnsi"/>
+          <w:iCs/>
+          <w:color w:val="000000" w:themeColor="text1"/>
+        </w:rPr>
+        <w:t xml:space="preserve">In the interest of their mission, this nonprofit agency has provided Grazioso Salvare with the data from their shelters. </w:t>
+      </w:r>
+      <w:r>
+        <w:rPr>
+          <w:rFonts w:eastAsia="Times New Roman" w:cstheme="minorHAnsi"/>
+          <w:iCs/>
+          <w:color w:val="000000" w:themeColor="text1"/>
+        </w:rPr>
+        <w:t xml:space="preserve">Leveraging this Data, Grazioso Salvare can more efficiently identify candidates for this training process. </w:t>
       </w:r>
     </w:p>
     <w:p>
@@ -431,51 +359,15 @@
           <w:iCs/>
           <w:color w:val="000000" w:themeColor="text1"/>
         </w:rPr>
-        <w:t>called ‘</w:t>
-      </w:r>
-      <w:proofErr w:type="spellStart"/>
-      <w:r>
-        <w:rPr>
-          <w:rFonts w:eastAsia="Times New Roman" w:cstheme="minorHAnsi"/>
-          <w:iCs/>
-          <w:color w:val="000000" w:themeColor="text1"/>
-        </w:rPr>
-        <w:t>aac</w:t>
-      </w:r>
-      <w:r>
-        <w:rPr>
-          <w:rFonts w:eastAsia="Times New Roman" w:cstheme="minorHAnsi"/>
-          <w:iCs/>
-          <w:color w:val="000000" w:themeColor="text1"/>
-        </w:rPr>
-        <w:t>user</w:t>
-      </w:r>
-      <w:proofErr w:type="spellEnd"/>
-      <w:r>
-        <w:rPr>
-          <w:rFonts w:eastAsia="Times New Roman" w:cstheme="minorHAnsi"/>
-          <w:iCs/>
-          <w:color w:val="000000" w:themeColor="text1"/>
-        </w:rPr>
-        <w:t>’ that only interacts with the ‘</w:t>
-      </w:r>
-      <w:proofErr w:type="spellStart"/>
-      <w:r>
-        <w:rPr>
-          <w:rFonts w:eastAsia="Times New Roman" w:cstheme="minorHAnsi"/>
-          <w:iCs/>
-          <w:color w:val="000000" w:themeColor="text1"/>
-        </w:rPr>
-        <w:t>aac</w:t>
-      </w:r>
-      <w:proofErr w:type="spellEnd"/>
-      <w:r>
-        <w:rPr>
-          <w:rFonts w:eastAsia="Times New Roman" w:cstheme="minorHAnsi"/>
-          <w:iCs/>
-          <w:color w:val="000000" w:themeColor="text1"/>
-        </w:rPr>
-        <w:t xml:space="preserve">’ database. </w:t>
+        <w:t>called ‘aac</w:t>
+      </w:r>
+      <w:r>
+        <w:rPr>
+          <w:rFonts w:eastAsia="Times New Roman" w:cstheme="minorHAnsi"/>
+          <w:iCs/>
+          <w:color w:val="000000" w:themeColor="text1"/>
+        </w:rPr>
+        <w:t xml:space="preserve">user’ that only interacts with the ‘aac’ database. </w:t>
       </w:r>
       <w:r>
         <w:rPr>
@@ -540,6 +432,86 @@
           <w:color w:val="000000" w:themeColor="text1"/>
         </w:rPr>
         <w:lastRenderedPageBreak/>
+        <w:t>Test functionality of user account</w:t>
+      </w:r>
+      <w:r>
+        <w:rPr>
+          <w:rFonts w:eastAsia="Times New Roman" w:cstheme="minorHAnsi"/>
+          <w:iCs/>
+          <w:noProof/>
+          <w:color w:val="000000" w:themeColor="text1"/>
+        </w:rPr>
+        <w:drawing>
+          <wp:inline distT="0" distB="0" distL="0" distR="0" wp14:anchorId="62F37165" wp14:editId="688AA9F9">
+            <wp:extent cx="5948045" cy="4545965"/>
+            <wp:effectExtent l="0" t="0" r="0" b="6985"/>
+            <wp:docPr id="1960427777" name="Picture 1"/>
+            <wp:cNvGraphicFramePr>
+              <a:graphicFrameLocks xmlns:a="http://schemas.openxmlformats.org/drawingml/2006/main" noChangeAspect="1"/>
+            </wp:cNvGraphicFramePr>
+            <a:graphic xmlns:a="http://schemas.openxmlformats.org/drawingml/2006/main">
+              <a:graphicData uri="http://schemas.openxmlformats.org/drawingml/2006/picture">
+                <pic:pic xmlns:pic="http://schemas.openxmlformats.org/drawingml/2006/picture">
+                  <pic:nvPicPr>
+                    <pic:cNvPr id="0" name="Picture 1"/>
+                    <pic:cNvPicPr>
+                      <a:picLocks noChangeAspect="1" noChangeArrowheads="1"/>
+                    </pic:cNvPicPr>
+                  </pic:nvPicPr>
+                  <pic:blipFill>
+                    <a:blip r:embed="rId11">
+                      <a:extLst>
+                        <a:ext uri="{28A0092B-C50C-407E-A947-70E740481C1C}">
+                          <a14:useLocalDpi xmlns:a14="http://schemas.microsoft.com/office/drawing/2010/main" val="0"/>
+                        </a:ext>
+                      </a:extLst>
+                    </a:blip>
+                    <a:srcRect/>
+                    <a:stretch>
+                      <a:fillRect/>
+                    </a:stretch>
+                  </pic:blipFill>
+                  <pic:spPr bwMode="auto">
+                    <a:xfrm>
+                      <a:off x="0" y="0"/>
+                      <a:ext cx="5948045" cy="4545965"/>
+                    </a:xfrm>
+                    <a:prstGeom prst="rect">
+                      <a:avLst/>
+                    </a:prstGeom>
+                    <a:noFill/>
+                    <a:ln>
+                      <a:noFill/>
+                    </a:ln>
+                  </pic:spPr>
+                </pic:pic>
+              </a:graphicData>
+            </a:graphic>
+          </wp:inline>
+        </w:drawing>
+      </w:r>
+    </w:p>
+    <w:p>
+      <w:pPr>
+        <w:pStyle w:val="ListParagraph"/>
+        <w:numPr>
+          <w:ilvl w:val="1"/>
+          <w:numId w:val="7"/>
+        </w:numPr>
+        <w:suppressAutoHyphens/>
+        <w:contextualSpacing/>
+        <w:rPr>
+          <w:rFonts w:eastAsia="Times New Roman" w:cstheme="minorHAnsi"/>
+          <w:iCs/>
+          <w:color w:val="000000" w:themeColor="text1"/>
+        </w:rPr>
+      </w:pPr>
+      <w:r>
+        <w:rPr>
+          <w:rFonts w:eastAsia="Times New Roman" w:cstheme="minorHAnsi"/>
+          <w:iCs/>
+          <w:color w:val="000000" w:themeColor="text1"/>
+        </w:rPr>
         <w:t xml:space="preserve">Upload the .csv of the animal shelter data to that database. </w:t>
       </w:r>
       <w:r>
@@ -562,7 +534,7 @@
                     <pic:cNvPicPr/>
                   </pic:nvPicPr>
                   <pic:blipFill>
-                    <a:blip r:embed="rId11"/>
+                    <a:blip r:embed="rId12"/>
                     <a:stretch>
                       <a:fillRect/>
                     </a:stretch>
@@ -644,6 +616,7 @@
           <w:iCs/>
           <w:color w:val="000000" w:themeColor="text1"/>
         </w:rPr>
+        <w:lastRenderedPageBreak/>
         <w:t xml:space="preserve">Update the Connection Details to match your local MongoDB instance. </w:t>
       </w:r>
       <w:r>
@@ -677,7 +650,7 @@
                     <pic:cNvPicPr/>
                   </pic:nvPicPr>
                   <pic:blipFill>
-                    <a:blip r:embed="rId12"/>
+                    <a:blip r:embed="rId13"/>
                     <a:stretch>
                       <a:fillRect/>
                     </a:stretch>
@@ -750,7 +723,7 @@
                     <pic:cNvPicPr/>
                   </pic:nvPicPr>
                   <pic:blipFill>
-                    <a:blip r:embed="rId13"/>
+                    <a:blip r:embed="rId14"/>
                     <a:stretch>
                       <a:fillRect/>
                     </a:stretch>
@@ -792,7 +765,6 @@
           <w:iCs/>
           <w:color w:val="000000" w:themeColor="text1"/>
         </w:rPr>
-        <w:lastRenderedPageBreak/>
         <w:t>Generate a distribution file.</w:t>
       </w:r>
     </w:p>
@@ -842,7 +814,7 @@
                     <pic:cNvPicPr/>
                   </pic:nvPicPr>
                   <pic:blipFill>
-                    <a:blip r:embed="rId14"/>
+                    <a:blip r:embed="rId15"/>
                     <a:stretch>
                       <a:fillRect/>
                     </a:stretch>
@@ -884,6 +856,7 @@
           <w:iCs/>
           <w:color w:val="000000" w:themeColor="text1"/>
         </w:rPr>
+        <w:lastRenderedPageBreak/>
         <w:t>UNIX</w:t>
       </w:r>
       <w:r>
@@ -909,7 +882,7 @@
                     <pic:cNvPicPr/>
                   </pic:nvPicPr>
                   <pic:blipFill>
-                    <a:blip r:embed="rId15"/>
+                    <a:blip r:embed="rId16"/>
                     <a:stretch>
                       <a:fillRect/>
                     </a:stretch>
@@ -1000,7 +973,7 @@
                     <pic:cNvPicPr/>
                   </pic:nvPicPr>
                   <pic:blipFill>
-                    <a:blip r:embed="rId16"/>
+                    <a:blip r:embed="rId17"/>
                     <a:stretch>
                       <a:fillRect/>
                     </a:stretch>
@@ -1042,7 +1015,6 @@
           <w:iCs/>
           <w:color w:val="000000" w:themeColor="text1"/>
         </w:rPr>
-        <w:lastRenderedPageBreak/>
         <w:t>UNIX</w:t>
       </w:r>
       <w:r>
@@ -1068,7 +1040,7 @@
                     <pic:cNvPicPr/>
                   </pic:nvPicPr>
                   <pic:blipFill>
-                    <a:blip r:embed="rId17"/>
+                    <a:blip r:embed="rId18"/>
                     <a:stretch>
                       <a:fillRect/>
                     </a:stretch>
@@ -1111,69 +1083,15 @@
           <w:color w:val="000000" w:themeColor="text1"/>
         </w:rPr>
         <w:lastRenderedPageBreak/>
-        <w:t xml:space="preserve">Verify functionality by running the </w:t>
-      </w:r>
-      <w:proofErr w:type="spellStart"/>
-      <w:r>
-        <w:rPr>
-          <w:rFonts w:eastAsia="Times New Roman" w:cstheme="minorHAnsi"/>
-          <w:iCs/>
-          <w:color w:val="000000" w:themeColor="text1"/>
-        </w:rPr>
-        <w:t>Jupyter</w:t>
-      </w:r>
-      <w:proofErr w:type="spellEnd"/>
-      <w:r>
-        <w:rPr>
-          <w:rFonts w:eastAsia="Times New Roman" w:cstheme="minorHAnsi"/>
-          <w:iCs/>
-          <w:color w:val="000000" w:themeColor="text1"/>
-        </w:rPr>
-        <w:t xml:space="preserve"> notebook </w:t>
-      </w:r>
-      <w:r>
-        <w:rPr>
-          <w:rFonts w:eastAsia="Times New Roman" w:cstheme="minorHAnsi"/>
-          <w:iCs/>
-          <w:color w:val="000000" w:themeColor="text1"/>
-        </w:rPr>
-        <w:t>“</w:t>
-      </w:r>
-      <w:proofErr w:type="spellStart"/>
-      <w:r>
-        <w:rPr>
-          <w:rFonts w:eastAsia="Times New Roman" w:cstheme="minorHAnsi"/>
-          <w:iCs/>
-          <w:color w:val="000000" w:themeColor="text1"/>
-        </w:rPr>
-        <w:t>MongoCRUD</w:t>
-      </w:r>
-      <w:proofErr w:type="spellEnd"/>
-      <w:r>
-        <w:rPr>
-          <w:rFonts w:eastAsia="Times New Roman" w:cstheme="minorHAnsi"/>
-          <w:iCs/>
-          <w:color w:val="000000" w:themeColor="text1"/>
-        </w:rPr>
-        <w:t xml:space="preserve"> </w:t>
-      </w:r>
-      <w:proofErr w:type="spellStart"/>
-      <w:r>
-        <w:rPr>
-          <w:rFonts w:eastAsia="Times New Roman" w:cstheme="minorHAnsi"/>
-          <w:iCs/>
-          <w:color w:val="000000" w:themeColor="text1"/>
-        </w:rPr>
-        <w:t>Test.ipynb</w:t>
-      </w:r>
-      <w:proofErr w:type="spellEnd"/>
-      <w:r>
-        <w:rPr>
-          <w:rFonts w:eastAsia="Times New Roman" w:cstheme="minorHAnsi"/>
-          <w:iCs/>
-          <w:color w:val="000000" w:themeColor="text1"/>
-        </w:rPr>
-        <w:t>”</w:t>
+        <w:t xml:space="preserve">Verify functionality by running the Jupyter notebook </w:t>
+      </w:r>
+      <w:r>
+        <w:rPr>
+          <w:rFonts w:eastAsia="Times New Roman" w:cstheme="minorHAnsi"/>
+          <w:iCs/>
+          <w:color w:val="000000" w:themeColor="text1"/>
+        </w:rPr>
+        <w:t>“MongoCRUD Test.ipynb”</w:t>
       </w:r>
       <w:r>
         <w:rPr>
@@ -1201,7 +1119,7 @@
                     <pic:cNvPicPr/>
                   </pic:nvPicPr>
                   <pic:blipFill>
-                    <a:blip r:embed="rId18"/>
+                    <a:blip r:embed="rId19"/>
                     <a:stretch>
                       <a:fillRect/>
                     </a:stretch>
@@ -1354,25 +1272,7 @@
           <w:iCs/>
           <w:color w:val="000000" w:themeColor="text1"/>
         </w:rPr>
-        <w:t xml:space="preserve">is a NoSQL </w:t>
-      </w:r>
-      <w:proofErr w:type="gramStart"/>
-      <w:r>
-        <w:rPr>
-          <w:rFonts w:eastAsia="Times New Roman" w:cstheme="minorHAnsi"/>
-          <w:iCs/>
-          <w:color w:val="000000" w:themeColor="text1"/>
-        </w:rPr>
-        <w:t>databased</w:t>
-      </w:r>
-      <w:proofErr w:type="gramEnd"/>
-      <w:r>
-        <w:rPr>
-          <w:rFonts w:eastAsia="Times New Roman" w:cstheme="minorHAnsi"/>
-          <w:iCs/>
-          <w:color w:val="000000" w:themeColor="text1"/>
-        </w:rPr>
-        <w:t xml:space="preserve"> favored for its flexibility in storing and managing diverse data. It scales easily with data volume and complexity, which is essential for dynamic datasets like animal shelter records.</w:t>
+        <w:t>is a NoSQL databased favored for its flexibility in storing and managing diverse data. It scales easily with data volume and complexity, which is essential for dynamic datasets like animal shelter records.</w:t>
       </w:r>
       <w:r>
         <w:rPr>
@@ -1444,25 +1344,7 @@
           <w:iCs/>
           <w:color w:val="000000" w:themeColor="text1"/>
         </w:rPr>
-        <w:t xml:space="preserve">Python is selected for its simplicity and the powerful data handling capabilities it offers. The language’s wide-ranging support for databases and data visualization makes it ideal for </w:t>
-      </w:r>
-      <w:proofErr w:type="gramStart"/>
-      <w:r>
-        <w:rPr>
-          <w:rFonts w:eastAsia="Times New Roman" w:cstheme="minorHAnsi"/>
-          <w:iCs/>
-          <w:color w:val="000000" w:themeColor="text1"/>
-        </w:rPr>
-        <w:t>backend</w:t>
-      </w:r>
-      <w:proofErr w:type="gramEnd"/>
-      <w:r>
-        <w:rPr>
-          <w:rFonts w:eastAsia="Times New Roman" w:cstheme="minorHAnsi"/>
-          <w:iCs/>
-          <w:color w:val="000000" w:themeColor="text1"/>
-        </w:rPr>
-        <w:t xml:space="preserve"> to frontend development.</w:t>
+        <w:t>Python is selected for its simplicity and the powerful data handling capabilities it offers. The language’s wide-ranging support for databases and data visualization makes it ideal for backend to frontend development.</w:t>
       </w:r>
     </w:p>
     <w:p>
@@ -1518,25 +1400,7 @@
           <w:iCs/>
           <w:color w:val="000000" w:themeColor="text1"/>
         </w:rPr>
-        <w:t>‘</w:t>
-      </w:r>
-      <w:proofErr w:type="spellStart"/>
-      <w:r>
-        <w:rPr>
-          <w:rFonts w:eastAsia="Times New Roman" w:cstheme="minorHAnsi"/>
-          <w:iCs/>
-          <w:color w:val="000000" w:themeColor="text1"/>
-        </w:rPr>
-        <w:t>pymongo</w:t>
-      </w:r>
-      <w:proofErr w:type="spellEnd"/>
-      <w:r>
-        <w:rPr>
-          <w:rFonts w:eastAsia="Times New Roman" w:cstheme="minorHAnsi"/>
-          <w:iCs/>
-          <w:color w:val="000000" w:themeColor="text1"/>
-        </w:rPr>
-        <w:t>’ is the Python driver for MongoDB, enabling straightforward database interactions.</w:t>
+        <w:t>‘pymongo’ is the Python driver for MongoDB, enabling straightforward database interactions.</w:t>
       </w:r>
     </w:p>
     <w:p>
@@ -1560,35 +1424,7 @@
           <w:iCs/>
           <w:color w:val="000000" w:themeColor="text1"/>
         </w:rPr>
-        <w:t>‘</w:t>
-      </w:r>
-      <w:proofErr w:type="spellStart"/>
-      <w:proofErr w:type="gramStart"/>
-      <w:r>
-        <w:rPr>
-          <w:rFonts w:eastAsia="Times New Roman" w:cstheme="minorHAnsi"/>
-          <w:iCs/>
-          <w:color w:val="000000" w:themeColor="text1"/>
-        </w:rPr>
-        <w:t>bson</w:t>
-      </w:r>
-      <w:proofErr w:type="gramEnd"/>
-      <w:r>
-        <w:rPr>
-          <w:rFonts w:eastAsia="Times New Roman" w:cstheme="minorHAnsi"/>
-          <w:iCs/>
-          <w:color w:val="000000" w:themeColor="text1"/>
-        </w:rPr>
-        <w:t>.objectid</w:t>
-      </w:r>
-      <w:proofErr w:type="spellEnd"/>
-      <w:r>
-        <w:rPr>
-          <w:rFonts w:eastAsia="Times New Roman" w:cstheme="minorHAnsi"/>
-          <w:iCs/>
-          <w:color w:val="000000" w:themeColor="text1"/>
-        </w:rPr>
-        <w:t xml:space="preserve">’ is used for managing MongoDB document identifiers, ensuring each document is uniquely stored and accessed. </w:t>
+        <w:t xml:space="preserve">‘bson.objectid’ is used for managing MongoDB document identifiers, ensuring each document is uniquely stored and accessed. </w:t>
       </w:r>
     </w:p>
     <w:p>
@@ -1612,25 +1448,7 @@
           <w:iCs/>
           <w:color w:val="000000" w:themeColor="text1"/>
         </w:rPr>
-        <w:t>‘</w:t>
-      </w:r>
-      <w:proofErr w:type="spellStart"/>
-      <w:r>
-        <w:rPr>
-          <w:rFonts w:eastAsia="Times New Roman" w:cstheme="minorHAnsi"/>
-          <w:iCs/>
-          <w:color w:val="000000" w:themeColor="text1"/>
-        </w:rPr>
-        <w:t>jupyter</w:t>
-      </w:r>
-      <w:proofErr w:type="spellEnd"/>
-      <w:r>
-        <w:rPr>
-          <w:rFonts w:eastAsia="Times New Roman" w:cstheme="minorHAnsi"/>
-          <w:iCs/>
-          <w:color w:val="000000" w:themeColor="text1"/>
-        </w:rPr>
-        <w:t xml:space="preserve">’ or </w:t>
+        <w:t xml:space="preserve">‘jupyter’ or </w:t>
       </w:r>
       <w:r>
         <w:rPr>
@@ -1646,25 +1464,7 @@
           <w:iCs/>
           <w:color w:val="000000" w:themeColor="text1"/>
         </w:rPr>
-        <w:t xml:space="preserve">to manage and run test scripts in an interactive environment, which allows for clear demonstration and live testing of code snippets via </w:t>
-      </w:r>
-      <w:proofErr w:type="spellStart"/>
-      <w:r>
-        <w:rPr>
-          <w:rFonts w:eastAsia="Times New Roman" w:cstheme="minorHAnsi"/>
-          <w:iCs/>
-          <w:color w:val="000000" w:themeColor="text1"/>
-        </w:rPr>
-        <w:t>Jupyter</w:t>
-      </w:r>
-      <w:proofErr w:type="spellEnd"/>
-      <w:r>
-        <w:rPr>
-          <w:rFonts w:eastAsia="Times New Roman" w:cstheme="minorHAnsi"/>
-          <w:iCs/>
-          <w:color w:val="000000" w:themeColor="text1"/>
-        </w:rPr>
-        <w:t xml:space="preserve"> Notebooks.</w:t>
+        <w:t>to manage and run test scripts in an interactive environment, which allows for clear demonstration and live testing of code snippets via Jupyter Notebooks.</w:t>
       </w:r>
     </w:p>
     <w:p>
@@ -1763,24 +1563,27 @@
         </w:rPr>
         <w:t xml:space="preserve">Setting up the Environment initially can be difficult. I had to recompile the </w:t>
       </w:r>
-      <w:proofErr w:type="spellStart"/>
       <w:r>
         <w:rPr>
           <w:rFonts w:eastAsia="Times New Roman" w:cstheme="minorHAnsi"/>
           <w:i/>
           <w:color w:val="000000" w:themeColor="text1"/>
         </w:rPr>
-        <w:t>MongoCRUD</w:t>
-      </w:r>
-      <w:proofErr w:type="spellEnd"/>
-      <w:r>
+        <w:t xml:space="preserve">MongoCRUD module twice since the network details were not configured properly the first time. Paying extra attention to detail is crucial to ensure connection to the database instance. </w:t>
+      </w:r>
+    </w:p>
+    <w:p>
+      <w:pPr>
+        <w:suppressAutoHyphens/>
+        <w:spacing w:after="0" w:line="240" w:lineRule="auto"/>
+        <w:ind w:left="630"/>
+        <w:contextualSpacing/>
         <w:rPr>
           <w:rFonts w:eastAsia="Times New Roman" w:cstheme="minorHAnsi"/>
           <w:i/>
           <w:color w:val="000000" w:themeColor="text1"/>
         </w:rPr>
-        <w:t xml:space="preserve"> module twice since the network details were not configured properly the first time. Paying extra attention to detail is crucial to ensure connection to the database instance. </w:t>
-      </w:r>
+      </w:pPr>
     </w:p>
     <w:p>
       <w:pPr>
@@ -1794,52 +1597,21 @@
           <w:color w:val="000000" w:themeColor="text1"/>
         </w:rPr>
       </w:pPr>
-    </w:p>
-    <w:p>
-      <w:pPr>
-        <w:suppressAutoHyphens/>
-        <w:spacing w:after="0" w:line="240" w:lineRule="auto"/>
-        <w:ind w:left="630"/>
-        <w:contextualSpacing/>
+      <w:r>
         <w:rPr>
           <w:rFonts w:eastAsia="Times New Roman" w:cstheme="minorHAnsi"/>
           <w:i/>
           <w:color w:val="000000" w:themeColor="text1"/>
         </w:rPr>
-      </w:pPr>
+        <w:t xml:space="preserve">Additionally, figuring out the Create and Read functionality took a bit of </w:t>
+      </w:r>
       <w:r>
         <w:rPr>
           <w:rFonts w:eastAsia="Times New Roman" w:cstheme="minorHAnsi"/>
           <w:i/>
           <w:color w:val="000000" w:themeColor="text1"/>
         </w:rPr>
-        <w:t xml:space="preserve">Additionally, figuring out the Create and Read functionality took a bit of </w:t>
-      </w:r>
-      <w:r>
-        <w:rPr>
-          <w:rFonts w:eastAsia="Times New Roman" w:cstheme="minorHAnsi"/>
-          <w:i/>
-          <w:color w:val="000000" w:themeColor="text1"/>
-        </w:rPr>
-        <w:t xml:space="preserve">document diving. MongoDB functions differently from the </w:t>
-      </w:r>
-      <w:proofErr w:type="spellStart"/>
-      <w:r>
-        <w:rPr>
-          <w:rFonts w:eastAsia="Times New Roman" w:cstheme="minorHAnsi"/>
-          <w:i/>
-          <w:color w:val="000000" w:themeColor="text1"/>
-        </w:rPr>
-        <w:t>traiditonal</w:t>
-      </w:r>
-      <w:proofErr w:type="spellEnd"/>
-      <w:r>
-        <w:rPr>
-          <w:rFonts w:eastAsia="Times New Roman" w:cstheme="minorHAnsi"/>
-          <w:i/>
-          <w:color w:val="000000" w:themeColor="text1"/>
-        </w:rPr>
-        <w:t xml:space="preserve"> Relational Databases I’ve dealt with in the past. Familiarizing myself with Query Structure was a unique challenge.</w:t>
+        <w:t>document diving. MongoDB functions differently from the traiditonal Relational Databases I’ve dealt with in the past. Familiarizing myself with Query Structure was a unique challenge.</w:t>
       </w:r>
     </w:p>
     <w:p>
@@ -1907,69 +1679,15 @@
           <w:iCs/>
           <w:color w:val="000000" w:themeColor="text1"/>
         </w:rPr>
-        <w:t xml:space="preserve">The </w:t>
-      </w:r>
-      <w:proofErr w:type="spellStart"/>
-      <w:r>
-        <w:rPr>
-          <w:rFonts w:eastAsia="Times New Roman" w:cstheme="minorHAnsi"/>
-          <w:iCs/>
-          <w:color w:val="000000" w:themeColor="text1"/>
-        </w:rPr>
-        <w:t>MongoCRUD</w:t>
-      </w:r>
-      <w:proofErr w:type="spellEnd"/>
-      <w:r>
-        <w:rPr>
-          <w:rFonts w:eastAsia="Times New Roman" w:cstheme="minorHAnsi"/>
-          <w:iCs/>
-          <w:color w:val="000000" w:themeColor="text1"/>
-        </w:rPr>
-        <w:t xml:space="preserve"> package </w:t>
-      </w:r>
-      <w:r>
-        <w:rPr>
-          <w:rFonts w:eastAsia="Times New Roman" w:cstheme="minorHAnsi"/>
-          <w:iCs/>
-          <w:color w:val="000000" w:themeColor="text1"/>
-        </w:rPr>
-        <w:t xml:space="preserve">provides functionality to Create, Read, Update, and Delete items from the MongoDB </w:t>
-      </w:r>
-      <w:proofErr w:type="spellStart"/>
-      <w:r>
-        <w:rPr>
-          <w:rFonts w:eastAsia="Times New Roman" w:cstheme="minorHAnsi"/>
-          <w:iCs/>
-          <w:color w:val="000000" w:themeColor="text1"/>
-        </w:rPr>
-        <w:t>aac</w:t>
-      </w:r>
-      <w:proofErr w:type="spellEnd"/>
-      <w:r>
-        <w:rPr>
-          <w:rFonts w:eastAsia="Times New Roman" w:cstheme="minorHAnsi"/>
-          <w:iCs/>
-          <w:color w:val="000000" w:themeColor="text1"/>
-        </w:rPr>
-        <w:t xml:space="preserve"> database </w:t>
-      </w:r>
-      <w:proofErr w:type="gramStart"/>
-      <w:r>
-        <w:rPr>
-          <w:rFonts w:eastAsia="Times New Roman" w:cstheme="minorHAnsi"/>
-          <w:iCs/>
-          <w:color w:val="000000" w:themeColor="text1"/>
-        </w:rPr>
-        <w:t>animals</w:t>
-      </w:r>
-      <w:proofErr w:type="gramEnd"/>
-      <w:r>
-        <w:rPr>
-          <w:rFonts w:eastAsia="Times New Roman" w:cstheme="minorHAnsi"/>
-          <w:iCs/>
-          <w:color w:val="000000" w:themeColor="text1"/>
-        </w:rPr>
-        <w:t xml:space="preserve"> collection. </w:t>
+        <w:t xml:space="preserve">The MongoCRUD package </w:t>
+      </w:r>
+      <w:r>
+        <w:rPr>
+          <w:rFonts w:eastAsia="Times New Roman" w:cstheme="minorHAnsi"/>
+          <w:iCs/>
+          <w:color w:val="000000" w:themeColor="text1"/>
+        </w:rPr>
+        <w:t xml:space="preserve">provides functionality to Create, Read, Update, and Delete items from the MongoDB aac database animals collection. </w:t>
       </w:r>
     </w:p>
     <w:p>
@@ -2049,7 +1767,7 @@
                     <pic:cNvPicPr/>
                   </pic:nvPicPr>
                   <pic:blipFill>
-                    <a:blip r:embed="rId19"/>
+                    <a:blip r:embed="rId20"/>
                     <a:stretch>
                       <a:fillRect/>
                     </a:stretch>
@@ -2130,51 +1848,15 @@
           <w:iCs/>
           <w:color w:val="000000" w:themeColor="text1"/>
         </w:rPr>
-        <w:t xml:space="preserve">The </w:t>
-      </w:r>
-      <w:proofErr w:type="spellStart"/>
-      <w:r>
-        <w:rPr>
-          <w:rFonts w:eastAsia="Times New Roman" w:cstheme="minorHAnsi"/>
-          <w:iCs/>
-          <w:color w:val="000000" w:themeColor="text1"/>
-        </w:rPr>
-        <w:t>MongoCRUD</w:t>
-      </w:r>
-      <w:proofErr w:type="spellEnd"/>
-      <w:r>
-        <w:rPr>
-          <w:rFonts w:eastAsia="Times New Roman" w:cstheme="minorHAnsi"/>
-          <w:iCs/>
-          <w:color w:val="000000" w:themeColor="text1"/>
-        </w:rPr>
-        <w:t xml:space="preserve"> </w:t>
-      </w:r>
-      <w:r>
-        <w:rPr>
-          <w:rFonts w:eastAsia="Times New Roman" w:cstheme="minorHAnsi"/>
-          <w:iCs/>
-          <w:color w:val="000000" w:themeColor="text1"/>
-        </w:rPr>
-        <w:t xml:space="preserve">has the </w:t>
-      </w:r>
-      <w:proofErr w:type="spellStart"/>
-      <w:r>
-        <w:rPr>
-          <w:rFonts w:eastAsia="Times New Roman" w:cstheme="minorHAnsi"/>
-          <w:iCs/>
-          <w:color w:val="000000" w:themeColor="text1"/>
-        </w:rPr>
-        <w:t>AnimalShelter</w:t>
-      </w:r>
-      <w:proofErr w:type="spellEnd"/>
-      <w:r>
-        <w:rPr>
-          <w:rFonts w:eastAsia="Times New Roman" w:cstheme="minorHAnsi"/>
-          <w:iCs/>
-          <w:color w:val="000000" w:themeColor="text1"/>
-        </w:rPr>
-        <w:t xml:space="preserve"> Object available to it</w:t>
+        <w:t xml:space="preserve">The MongoCRUD </w:t>
+      </w:r>
+      <w:r>
+        <w:rPr>
+          <w:rFonts w:eastAsia="Times New Roman" w:cstheme="minorHAnsi"/>
+          <w:iCs/>
+          <w:color w:val="000000" w:themeColor="text1"/>
+        </w:rPr>
+        <w:t>has the AnimalShelter Object available to it</w:t>
       </w:r>
       <w:r>
         <w:rPr>
@@ -2239,7 +1921,7 @@
                     <pic:cNvPicPr/>
                   </pic:nvPicPr>
                   <pic:blipFill>
-                    <a:blip r:embed="rId20"/>
+                    <a:blip r:embed="rId21"/>
                     <a:stretch>
                       <a:fillRect/>
                     </a:stretch>
@@ -2293,7 +1975,6 @@
           <w:szCs w:val="28"/>
         </w:rPr>
       </w:pPr>
-      <w:proofErr w:type="spellStart"/>
       <w:r>
         <w:rPr>
           <w:rFonts w:eastAsia="Times New Roman" w:cstheme="minorHAnsi"/>
@@ -2304,20 +1985,7 @@
           <w:sz w:val="28"/>
           <w:szCs w:val="28"/>
         </w:rPr>
-        <w:t>AnimalShelter</w:t>
-      </w:r>
-      <w:proofErr w:type="spellEnd"/>
-      <w:r>
-        <w:rPr>
-          <w:rFonts w:eastAsia="Times New Roman" w:cstheme="minorHAnsi"/>
-          <w:b/>
-          <w:bCs/>
-          <w:iCs/>
-          <w:color w:val="000000" w:themeColor="text1"/>
-          <w:sz w:val="28"/>
-          <w:szCs w:val="28"/>
-        </w:rPr>
-        <w:t xml:space="preserve"> Methods:</w:t>
+        <w:t>AnimalShelter Methods:</w:t>
       </w:r>
     </w:p>
     <w:p>
@@ -2528,7 +2196,7 @@
                     <pic:cNvPicPr/>
                   </pic:nvPicPr>
                   <pic:blipFill>
-                    <a:blip r:embed="rId21"/>
+                    <a:blip r:embed="rId22"/>
                     <a:stretch>
                       <a:fillRect/>
                     </a:stretch>
@@ -2733,7 +2401,7 @@
                     <pic:cNvPicPr/>
                   </pic:nvPicPr>
                   <pic:blipFill>
-                    <a:blip r:embed="rId22"/>
+                    <a:blip r:embed="rId23"/>
                     <a:stretch>
                       <a:fillRect/>
                     </a:stretch>
@@ -2805,43 +2473,15 @@
           <w:iCs/>
           <w:color w:val="000000" w:themeColor="text1"/>
         </w:rPr>
-        <w:t xml:space="preserve">Pass two variables, a JSON formatted </w:t>
-      </w:r>
-      <w:proofErr w:type="spellStart"/>
-      <w:r>
-        <w:rPr>
-          <w:rFonts w:eastAsia="Times New Roman" w:cstheme="minorHAnsi"/>
-          <w:iCs/>
-          <w:color w:val="000000" w:themeColor="text1"/>
-        </w:rPr>
-        <w:t>update_query</w:t>
-      </w:r>
-      <w:proofErr w:type="spellEnd"/>
-      <w:r>
-        <w:rPr>
-          <w:rFonts w:eastAsia="Times New Roman" w:cstheme="minorHAnsi"/>
-          <w:iCs/>
-          <w:color w:val="000000" w:themeColor="text1"/>
-        </w:rPr>
-        <w:t xml:space="preserve"> with the specifications of the data to be updated, and a JSON formatted </w:t>
-      </w:r>
-      <w:proofErr w:type="spellStart"/>
-      <w:r>
-        <w:rPr>
-          <w:rFonts w:eastAsia="Times New Roman" w:cstheme="minorHAnsi"/>
-          <w:iCs/>
-          <w:color w:val="000000" w:themeColor="text1"/>
-        </w:rPr>
-        <w:t>update_data</w:t>
-      </w:r>
-      <w:proofErr w:type="spellEnd"/>
-      <w:r>
-        <w:rPr>
-          <w:rFonts w:eastAsia="Times New Roman" w:cstheme="minorHAnsi"/>
-          <w:iCs/>
-          <w:color w:val="000000" w:themeColor="text1"/>
-        </w:rPr>
-        <w:t xml:space="preserve"> with the data to be updated. </w:t>
+        <w:t xml:space="preserve">Pass two variables, a JSON formatted update_query with the specifications of the data to be updated, and a JSON formatted </w:t>
+      </w:r>
+      <w:r>
+        <w:rPr>
+          <w:rFonts w:eastAsia="Times New Roman" w:cstheme="minorHAnsi"/>
+          <w:iCs/>
+          <w:color w:val="000000" w:themeColor="text1"/>
+        </w:rPr>
+        <w:t xml:space="preserve">update_data with the data to be updated. </w:t>
       </w:r>
     </w:p>
     <w:p>
@@ -2878,43 +2518,7 @@
           <w:iCs/>
           <w:color w:val="000000" w:themeColor="text1"/>
         </w:rPr>
-        <w:t xml:space="preserve">Input -&gt; arguments to function should be the key/value lookup pair to use with the MongoDB driver Find API call. The last argument to function will be a set of key/value pairs in the data type acceptable to the MongoDB driver </w:t>
-      </w:r>
-      <w:proofErr w:type="spellStart"/>
-      <w:r>
-        <w:rPr>
-          <w:rFonts w:eastAsia="Times New Roman" w:cstheme="minorHAnsi"/>
-          <w:iCs/>
-          <w:color w:val="000000" w:themeColor="text1"/>
-        </w:rPr>
-        <w:t>update_one</w:t>
-      </w:r>
-      <w:proofErr w:type="spellEnd"/>
-      <w:r>
-        <w:rPr>
-          <w:rFonts w:eastAsia="Times New Roman" w:cstheme="minorHAnsi"/>
-          <w:iCs/>
-          <w:color w:val="000000" w:themeColor="text1"/>
-        </w:rPr>
-        <w:t xml:space="preserve">() or </w:t>
-      </w:r>
-      <w:proofErr w:type="spellStart"/>
-      <w:r>
-        <w:rPr>
-          <w:rFonts w:eastAsia="Times New Roman" w:cstheme="minorHAnsi"/>
-          <w:iCs/>
-          <w:color w:val="000000" w:themeColor="text1"/>
-        </w:rPr>
-        <w:t>update_many</w:t>
-      </w:r>
-      <w:proofErr w:type="spellEnd"/>
-      <w:r>
-        <w:rPr>
-          <w:rFonts w:eastAsia="Times New Roman" w:cstheme="minorHAnsi"/>
-          <w:iCs/>
-          <w:color w:val="000000" w:themeColor="text1"/>
-        </w:rPr>
-        <w:t>() API call.</w:t>
+        <w:t>Input -&gt; arguments to function should be the key/value lookup pair to use with the MongoDB driver Find API call. The last argument to function will be a set of key/value pairs in the data type acceptable to the MongoDB driver update_one() or update_many() API call.</w:t>
       </w:r>
     </w:p>
     <w:p>
@@ -2969,6 +2573,7 @@
         <w:rPr>
           <w:rFonts w:eastAsia="Times New Roman" w:cstheme="minorHAnsi"/>
           <w:iCs/>
+          <w:noProof/>
           <w:color w:val="000000" w:themeColor="text1"/>
         </w:rPr>
         <w:lastRenderedPageBreak/>
@@ -2988,7 +2593,7 @@
                     <pic:cNvPicPr/>
                   </pic:nvPicPr>
                   <pic:blipFill>
-                    <a:blip r:embed="rId23"/>
+                    <a:blip r:embed="rId24"/>
                     <a:stretch>
                       <a:fillRect/>
                     </a:stretch>
@@ -3162,6 +2767,7 @@
         <w:rPr>
           <w:rFonts w:eastAsia="Times New Roman" w:cstheme="minorHAnsi"/>
           <w:iCs/>
+          <w:noProof/>
           <w:color w:val="000000" w:themeColor="text1"/>
         </w:rPr>
         <w:drawing>
@@ -3180,7 +2786,7 @@
                     <pic:cNvPicPr/>
                   </pic:nvPicPr>
                   <pic:blipFill>
-                    <a:blip r:embed="rId24"/>
+                    <a:blip r:embed="rId25"/>
                     <a:stretch>
                       <a:fillRect/>
                     </a:stretch>
@@ -3240,39 +2846,7 @@
           <w:sz w:val="22"/>
           <w:szCs w:val="22"/>
         </w:rPr>
-        <w:t xml:space="preserve"> (</w:t>
-      </w:r>
-      <w:proofErr w:type="spellStart"/>
-      <w:r>
-        <w:rPr>
-          <w:sz w:val="22"/>
-          <w:szCs w:val="22"/>
-        </w:rPr>
-        <w:t>MongoCRUD</w:t>
-      </w:r>
-      <w:proofErr w:type="spellEnd"/>
-      <w:r>
-        <w:rPr>
-          <w:sz w:val="22"/>
-          <w:szCs w:val="22"/>
-        </w:rPr>
-        <w:t xml:space="preserve"> </w:t>
-      </w:r>
-      <w:proofErr w:type="spellStart"/>
-      <w:r>
-        <w:rPr>
-          <w:sz w:val="22"/>
-          <w:szCs w:val="22"/>
-        </w:rPr>
-        <w:t>Test.ipynb</w:t>
-      </w:r>
-      <w:proofErr w:type="spellEnd"/>
-      <w:r>
-        <w:rPr>
-          <w:sz w:val="22"/>
-          <w:szCs w:val="22"/>
-        </w:rPr>
-        <w:t>):</w:t>
+        <w:t xml:space="preserve"> (MongoCRUD Test.ipynb):</w:t>
       </w:r>
     </w:p>
     <w:p>
@@ -3312,7 +2886,7 @@
                     </pic:cNvPicPr>
                   </pic:nvPicPr>
                   <pic:blipFill>
-                    <a:blip r:embed="rId25">
+                    <a:blip r:embed="rId26">
                       <a:extLst>
                         <a:ext uri="{28A0092B-C50C-407E-A947-70E740481C1C}">
                           <a14:useLocalDpi xmlns:a14="http://schemas.microsoft.com/office/drawing/2010/main" val="0"/>
@@ -3367,7 +2941,7 @@
                     </pic:cNvPicPr>
                   </pic:nvPicPr>
                   <pic:blipFill>
-                    <a:blip r:embed="rId26">
+                    <a:blip r:embed="rId27">
                       <a:extLst>
                         <a:ext uri="{28A0092B-C50C-407E-A947-70E740481C1C}">
                           <a14:useLocalDpi xmlns:a14="http://schemas.microsoft.com/office/drawing/2010/main" val="0"/>
@@ -3464,25 +3038,7 @@
           <w:iCs/>
           <w:color w:val="000000" w:themeColor="text1"/>
         </w:rPr>
-        <w:t xml:space="preserve">Implement the Update and Delete Functionality of the </w:t>
-      </w:r>
-      <w:proofErr w:type="spellStart"/>
-      <w:r>
-        <w:rPr>
-          <w:rFonts w:eastAsia="Times New Roman" w:cstheme="minorHAnsi"/>
-          <w:iCs/>
-          <w:color w:val="000000" w:themeColor="text1"/>
-        </w:rPr>
-        <w:t>MongoCRUD</w:t>
-      </w:r>
-      <w:proofErr w:type="spellEnd"/>
-      <w:r>
-        <w:rPr>
-          <w:rFonts w:eastAsia="Times New Roman" w:cstheme="minorHAnsi"/>
-          <w:iCs/>
-          <w:color w:val="000000" w:themeColor="text1"/>
-        </w:rPr>
-        <w:t xml:space="preserve"> package.</w:t>
+        <w:t>Develop the Analytics Dashboard to assist in identifying candidates for animal rescue training.</w:t>
       </w:r>
     </w:p>
     <w:p>
@@ -3506,30 +3062,6 @@
           <w:iCs/>
           <w:color w:val="000000" w:themeColor="text1"/>
         </w:rPr>
-        <w:t>Develop the Analytics Dashboard to assist in identifying candidates for animal rescue training.</w:t>
-      </w:r>
-    </w:p>
-    <w:p>
-      <w:pPr>
-        <w:pStyle w:val="ListParagraph"/>
-        <w:numPr>
-          <w:ilvl w:val="0"/>
-          <w:numId w:val="9"/>
-        </w:numPr>
-        <w:suppressAutoHyphens/>
-        <w:contextualSpacing/>
-        <w:rPr>
-          <w:rFonts w:eastAsia="Times New Roman" w:cstheme="minorHAnsi"/>
-          <w:iCs/>
-          <w:color w:val="000000" w:themeColor="text1"/>
-        </w:rPr>
-      </w:pPr>
-      <w:r>
-        <w:rPr>
-          <w:rFonts w:eastAsia="Times New Roman" w:cstheme="minorHAnsi"/>
-          <w:iCs/>
-          <w:color w:val="000000" w:themeColor="text1"/>
-        </w:rPr>
         <w:t>Launch a fully functioning Analytics Dashboard on a webpage.</w:t>
       </w:r>
     </w:p>
@@ -3591,7 +3123,7 @@
       </w:r>
     </w:p>
     <w:sectPr>
-      <w:headerReference w:type="default" r:id="rId27"/>
+      <w:headerReference w:type="default" r:id="rId28"/>
       <w:pgSz w:w="12240" w:h="15840"/>
       <w:pgMar w:top="1440" w:right="1440" w:bottom="1440" w:left="1440" w:header="720" w:footer="720" w:gutter="0"/>
       <w:cols w:space="720"/>

</xml_diff>